<commit_message>
Add test for Timeframe
</commit_message>
<xml_diff>
--- a/docs/m6_outline.docx
+++ b/docs/m6_outline.docx
@@ -7,6 +7,7 @@
         <w:pStyle w:val="Normal"/>
         <w:bidi w:val="0"/>
         <w:spacing w:lineRule="auto" w:line="480"/>
+        <w:jc w:val="left"/>
         <w:rPr>
           <w:b w:val="false"/>
           <w:b w:val="false"/>
@@ -26,44 +27,34 @@
         <w:pStyle w:val="Normal"/>
         <w:bidi w:val="0"/>
         <w:spacing w:lineRule="auto" w:line="480"/>
-        <w:rPr>
-          <w:b w:val="false"/>
-          <w:b w:val="false"/>
-          <w:bCs w:val="false"/>
-        </w:rPr>
-      </w:pPr>
-      <w:r>
-        <w:rPr>
-          <w:b w:val="false"/>
-          <w:bCs w:val="false"/>
-        </w:rPr>
-      </w:r>
-    </w:p>
-    <w:p>
-      <w:pPr>
-        <w:pStyle w:val="Normal"/>
-        <w:bidi w:val="0"/>
-        <w:spacing w:lineRule="auto" w:line="480"/>
-        <w:jc w:val="left"/>
-        <w:rPr>
-          <w:b/>
+        <w:jc w:val="left"/>
+        <w:rPr>
+          <w:b w:val="false"/>
+          <w:b w:val="false"/>
+          <w:bCs w:val="false"/>
+        </w:rPr>
+      </w:pPr>
+      <w:r>
+        <w:rPr>
+          <w:b w:val="false"/>
+          <w:bCs w:val="false"/>
+        </w:rPr>
+      </w:r>
+    </w:p>
+    <w:p>
+      <w:pPr>
+        <w:pStyle w:val="Normal"/>
+        <w:bidi w:val="0"/>
+        <w:spacing w:lineRule="auto" w:line="480"/>
+        <w:jc w:val="left"/>
+        <w:rPr/>
+      </w:pPr>
+      <w:r>
+        <w:rPr>
           <w:b/>
           <w:bCs/>
         </w:rPr>
-      </w:pPr>
-      <w:r>
-        <w:rPr>
-          <w:b/>
-          <w:bCs/>
-        </w:rPr>
-        <w:t>Introduction –</w:t>
-      </w:r>
-      <w:r>
-        <w:rPr>
-          <w:b/>
-          <w:bCs/>
-        </w:rPr>
-        <w:t xml:space="preserve"> Timothy Burns</w:t>
+        <w:t>Introduction – Timothy Burns</w:t>
       </w:r>
     </w:p>
     <w:p>
@@ -71,38 +62,7 @@
         <w:pStyle w:val="Normal"/>
         <w:numPr>
           <w:ilvl w:val="0"/>
-          <w:numId w:val="6"/>
-        </w:numPr>
-        <w:bidi w:val="0"/>
-        <w:spacing w:lineRule="auto" w:line="480"/>
-        <w:jc w:val="left"/>
-        <w:rPr>
-          <w:b w:val="false"/>
-          <w:b w:val="false"/>
-          <w:bCs w:val="false"/>
-        </w:rPr>
-      </w:pPr>
-      <w:r>
-        <w:rPr>
-          <w:b w:val="false"/>
-          <w:bCs w:val="false"/>
-        </w:rPr>
-        <w:t>System is what basically –</w:t>
-      </w:r>
-      <w:r>
-        <w:rPr>
-          <w:b w:val="false"/>
-          <w:bCs w:val="false"/>
-        </w:rPr>
-        <w:t xml:space="preserve"> Event Reservation System</w:t>
-      </w:r>
-    </w:p>
-    <w:p>
-      <w:pPr>
-        <w:pStyle w:val="Normal"/>
-        <w:numPr>
-          <w:ilvl w:val="0"/>
-          <w:numId w:val="6"/>
+          <w:numId w:val="8"/>
         </w:numPr>
         <w:bidi w:val="0"/>
         <w:spacing w:lineRule="auto" w:line="480"/>
@@ -125,17 +85,7 @@
           <w:iCs/>
           <w:u w:val="single"/>
         </w:rPr>
-        <w:t xml:space="preserve">SHOW </w:t>
-      </w:r>
-      <w:r>
-        <w:rPr>
-          <w:b/>
-          <w:bCs/>
-          <w:i/>
-          <w:iCs/>
-          <w:u w:val="single"/>
-        </w:rPr>
-        <w:t>CONTEXT DIAGRAM</w:t>
+        <w:t>SHOW INTRODUCTION SLIDE</w:t>
       </w:r>
     </w:p>
     <w:p>
@@ -148,27 +98,14 @@
         <w:bidi w:val="0"/>
         <w:spacing w:lineRule="auto" w:line="480"/>
         <w:jc w:val="left"/>
-        <w:rPr>
-          <w:b w:val="false"/>
-          <w:b w:val="false"/>
-          <w:bCs w:val="false"/>
-          <w:i w:val="false"/>
-          <w:i w:val="false"/>
-          <w:iCs w:val="false"/>
-          <w:u w:val="none"/>
-        </w:rPr>
-      </w:pPr>
-      <w:r>
-        <w:rPr>
-          <w:b w:val="false"/>
-          <w:bCs w:val="false"/>
-          <w:i w:val="false"/>
-          <w:iCs w:val="false"/>
-          <w:u w:val="none"/>
-        </w:rPr>
-        <w:t xml:space="preserve">Touch on progress – diagrammed flow, business logic (Timothy Burns), </w:t>
-        <w:tab/>
-        <w:t>working database (Shane McCann), GUI (Jessica Gay) mockup</w:t>
+        <w:rPr/>
+      </w:pPr>
+      <w:r>
+        <w:rPr>
+          <w:b w:val="false"/>
+          <w:bCs w:val="false"/>
+        </w:rPr>
+        <w:t>System is what basically – Event Reservation System</w:t>
       </w:r>
     </w:p>
     <w:p>
@@ -185,6 +122,39 @@
           <w:b w:val="false"/>
           <w:b w:val="false"/>
           <w:bCs w:val="false"/>
+          <w:i w:val="false"/>
+          <w:i w:val="false"/>
+          <w:iCs w:val="false"/>
+          <w:u w:val="none"/>
+        </w:rPr>
+      </w:pPr>
+      <w:r>
+        <w:rPr>
+          <w:b w:val="false"/>
+          <w:bCs w:val="false"/>
+          <w:i w:val="false"/>
+          <w:iCs w:val="false"/>
+          <w:u w:val="none"/>
+        </w:rPr>
+        <w:t xml:space="preserve">Touch on progress – diagrammed flow, business logic (Timothy Burns), </w:t>
+        <w:tab/>
+        <w:t>working database (Shane McCann), GUI (Jessica Gay) mockup</w:t>
+      </w:r>
+    </w:p>
+    <w:p>
+      <w:pPr>
+        <w:pStyle w:val="Normal"/>
+        <w:numPr>
+          <w:ilvl w:val="0"/>
+          <w:numId w:val="6"/>
+        </w:numPr>
+        <w:bidi w:val="0"/>
+        <w:spacing w:lineRule="auto" w:line="480"/>
+        <w:jc w:val="left"/>
+        <w:rPr>
+          <w:b w:val="false"/>
+          <w:b w:val="false"/>
+          <w:bCs w:val="false"/>
         </w:rPr>
       </w:pPr>
       <w:r>
@@ -244,17 +214,12 @@
         <w:spacing w:lineRule="auto" w:line="480"/>
         <w:ind w:left="0" w:right="0" w:hanging="0"/>
         <w:jc w:val="left"/>
-        <w:rPr>
-          <w:b/>
+        <w:rPr/>
+      </w:pPr>
+      <w:r>
+        <w:rPr>
           <w:b/>
           <w:bCs/>
-          <w:u w:val="single"/>
-        </w:rPr>
-      </w:pPr>
-      <w:r>
-        <w:rPr>
-          <w:b/>
-          <w:bCs/>
           <w:u w:val="none"/>
         </w:rPr>
         <w:t>Body</w:t>
@@ -263,219 +228,13 @@
     <w:p>
       <w:pPr>
         <w:pStyle w:val="Normal"/>
-        <w:numPr>
-          <w:ilvl w:val="0"/>
-          <w:numId w:val="1"/>
-        </w:numPr>
-        <w:bidi w:val="0"/>
-        <w:spacing w:lineRule="auto" w:line="480"/>
-        <w:jc w:val="left"/>
-        <w:rPr/>
-      </w:pPr>
-      <w:r>
-        <w:rPr>
-          <w:b w:val="false"/>
-          <w:bCs w:val="false"/>
-          <w:u w:val="none"/>
-        </w:rPr>
-        <w:t>Timothy Burns –</w:t>
-      </w:r>
-      <w:r>
-        <w:rPr>
-          <w:b w:val="false"/>
-          <w:bCs w:val="false"/>
-          <w:u w:val="none"/>
-        </w:rPr>
-        <w:t xml:space="preserve"> Diagrams &amp; logic</w:t>
-      </w:r>
-    </w:p>
-    <w:p>
-      <w:pPr>
-        <w:pStyle w:val="Normal"/>
-        <w:numPr>
-          <w:ilvl w:val="1"/>
-          <w:numId w:val="2"/>
-        </w:numPr>
-        <w:bidi w:val="0"/>
-        <w:spacing w:lineRule="auto" w:line="480"/>
-        <w:jc w:val="left"/>
-        <w:rPr/>
-      </w:pPr>
-      <w:r>
-        <w:rPr>
-          <w:b w:val="false"/>
-          <w:bCs w:val="false"/>
-          <w:u w:val="none"/>
-        </w:rPr>
-        <w:t>Guest role</w:t>
-      </w:r>
-    </w:p>
-    <w:p>
-      <w:pPr>
-        <w:pStyle w:val="Normal"/>
-        <w:numPr>
-          <w:ilvl w:val="2"/>
-          <w:numId w:val="3"/>
-        </w:numPr>
-        <w:bidi w:val="0"/>
-        <w:spacing w:lineRule="auto" w:line="480"/>
-        <w:jc w:val="left"/>
-        <w:rPr>
-          <w:b/>
-          <w:b/>
-          <w:bCs/>
-          <w:u w:val="single"/>
-        </w:rPr>
-      </w:pPr>
-      <w:r>
-        <w:rPr>
-          <w:b w:val="false"/>
-          <w:bCs w:val="false"/>
-          <w:u w:val="none"/>
-        </w:rPr>
-        <w:t>Make reservation, supply details</w:t>
-      </w:r>
-    </w:p>
-    <w:p>
-      <w:pPr>
-        <w:pStyle w:val="Normal"/>
-        <w:numPr>
-          <w:ilvl w:val="2"/>
-          <w:numId w:val="3"/>
-        </w:numPr>
-        <w:bidi w:val="0"/>
-        <w:spacing w:lineRule="auto" w:line="480"/>
-        <w:jc w:val="left"/>
-        <w:rPr>
-          <w:b/>
-          <w:b/>
-          <w:bCs/>
-          <w:u w:val="single"/>
-        </w:rPr>
-      </w:pPr>
-      <w:r>
-        <w:rPr>
-          <w:b w:val="false"/>
-          <w:bCs w:val="false"/>
-          <w:u w:val="none"/>
-        </w:rPr>
-        <w:t>Contact admin</w:t>
-      </w:r>
-    </w:p>
-    <w:p>
-      <w:pPr>
-        <w:pStyle w:val="Normal"/>
-        <w:numPr>
-          <w:ilvl w:val="1"/>
-          <w:numId w:val="3"/>
-        </w:numPr>
-        <w:bidi w:val="0"/>
-        <w:spacing w:lineRule="auto" w:line="480"/>
-        <w:jc w:val="left"/>
-        <w:rPr/>
-      </w:pPr>
-      <w:r>
-        <w:rPr>
-          <w:b w:val="false"/>
-          <w:bCs w:val="false"/>
-          <w:u w:val="none"/>
-        </w:rPr>
-        <w:t>Admin role</w:t>
-      </w:r>
-    </w:p>
-    <w:p>
-      <w:pPr>
-        <w:pStyle w:val="Normal"/>
-        <w:numPr>
-          <w:ilvl w:val="2"/>
-          <w:numId w:val="4"/>
-        </w:numPr>
-        <w:bidi w:val="0"/>
-        <w:spacing w:lineRule="auto" w:line="480"/>
-        <w:jc w:val="left"/>
-        <w:rPr/>
-      </w:pPr>
-      <w:r>
-        <w:rPr>
-          <w:b w:val="false"/>
-          <w:bCs w:val="false"/>
-          <w:u w:val="none"/>
-        </w:rPr>
-        <w:t>Define reservable locations, times, costs</w:t>
-      </w:r>
-    </w:p>
-    <w:p>
-      <w:pPr>
-        <w:pStyle w:val="Normal"/>
-        <w:numPr>
-          <w:ilvl w:val="2"/>
-          <w:numId w:val="4"/>
-        </w:numPr>
-        <w:bidi w:val="0"/>
-        <w:spacing w:lineRule="auto" w:line="480"/>
-        <w:jc w:val="left"/>
-        <w:rPr/>
-      </w:pPr>
-      <w:r>
-        <w:rPr>
-          <w:b w:val="false"/>
-          <w:bCs w:val="false"/>
-          <w:u w:val="none"/>
-        </w:rPr>
-        <w:t>Cancel reservations</w:t>
-      </w:r>
-    </w:p>
-    <w:p>
-      <w:pPr>
-        <w:pStyle w:val="Normal"/>
-        <w:numPr>
-          <w:ilvl w:val="2"/>
-          <w:numId w:val="4"/>
-        </w:numPr>
-        <w:bidi w:val="0"/>
-        <w:spacing w:lineRule="auto" w:line="480"/>
-        <w:jc w:val="left"/>
-        <w:rPr/>
-      </w:pPr>
-      <w:r>
-        <w:rPr>
-          <w:b w:val="false"/>
-          <w:bCs w:val="false"/>
-          <w:u w:val="none"/>
-        </w:rPr>
-        <w:t>Contact reservers</w:t>
-      </w:r>
-    </w:p>
-    <w:p>
-      <w:pPr>
-        <w:pStyle w:val="Normal"/>
-        <w:numPr>
-          <w:ilvl w:val="1"/>
-          <w:numId w:val="4"/>
-        </w:numPr>
-        <w:bidi w:val="0"/>
-        <w:spacing w:lineRule="auto" w:line="480"/>
-        <w:jc w:val="left"/>
-        <w:rPr/>
-      </w:pPr>
-      <w:r>
-        <w:rPr>
-          <w:b w:val="false"/>
-          <w:bCs w:val="false"/>
-          <w:u w:val="none"/>
-        </w:rPr>
-        <w:t>Diagram 0</w:t>
-      </w:r>
-    </w:p>
-    <w:p>
-      <w:pPr>
-        <w:pStyle w:val="Normal"/>
-        <w:numPr>
-          <w:ilvl w:val="2"/>
-          <w:numId w:val="5"/>
-        </w:numPr>
-        <w:bidi w:val="0"/>
-        <w:spacing w:lineRule="auto" w:line="480"/>
+        <w:widowControl/>
+        <w:tabs>
+          <w:tab w:val="left" w:pos="0" w:leader="none"/>
+        </w:tabs>
+        <w:bidi w:val="0"/>
+        <w:spacing w:lineRule="auto" w:line="480"/>
+        <w:ind w:left="0" w:right="0" w:firstLine="720"/>
         <w:jc w:val="left"/>
         <w:rPr>
           <w:b/>
@@ -495,7 +254,249 @@
           <w:iCs/>
           <w:u w:val="single"/>
         </w:rPr>
-        <w:t>SHOW DIAGRAM 0</w:t>
+        <w:t>SHOW CONTEXT DIAGRAM SLIDE</w:t>
+      </w:r>
+    </w:p>
+    <w:p>
+      <w:pPr>
+        <w:pStyle w:val="Normal"/>
+        <w:numPr>
+          <w:ilvl w:val="0"/>
+          <w:numId w:val="1"/>
+        </w:numPr>
+        <w:bidi w:val="0"/>
+        <w:spacing w:lineRule="auto" w:line="480"/>
+        <w:jc w:val="left"/>
+        <w:rPr/>
+      </w:pPr>
+      <w:r>
+        <w:rPr>
+          <w:b w:val="false"/>
+          <w:bCs w:val="false"/>
+          <w:u w:val="none"/>
+        </w:rPr>
+        <w:t>Timothy Burns – Diagrams &amp; logic</w:t>
+      </w:r>
+    </w:p>
+    <w:p>
+      <w:pPr>
+        <w:pStyle w:val="Normal"/>
+        <w:numPr>
+          <w:ilvl w:val="1"/>
+          <w:numId w:val="2"/>
+        </w:numPr>
+        <w:bidi w:val="0"/>
+        <w:spacing w:lineRule="auto" w:line="480"/>
+        <w:jc w:val="left"/>
+        <w:rPr/>
+      </w:pPr>
+      <w:r>
+        <w:rPr>
+          <w:b w:val="false"/>
+          <w:bCs w:val="false"/>
+          <w:u w:val="none"/>
+        </w:rPr>
+        <w:t>Guest role</w:t>
+      </w:r>
+    </w:p>
+    <w:p>
+      <w:pPr>
+        <w:pStyle w:val="Normal"/>
+        <w:numPr>
+          <w:ilvl w:val="2"/>
+          <w:numId w:val="3"/>
+        </w:numPr>
+        <w:bidi w:val="0"/>
+        <w:spacing w:lineRule="auto" w:line="480"/>
+        <w:jc w:val="left"/>
+        <w:rPr>
+          <w:b/>
+          <w:b/>
+          <w:bCs/>
+          <w:u w:val="single"/>
+        </w:rPr>
+      </w:pPr>
+      <w:r>
+        <w:rPr>
+          <w:b w:val="false"/>
+          <w:bCs w:val="false"/>
+          <w:u w:val="none"/>
+        </w:rPr>
+        <w:t>Make reservation, supply details</w:t>
+      </w:r>
+    </w:p>
+    <w:p>
+      <w:pPr>
+        <w:pStyle w:val="Normal"/>
+        <w:numPr>
+          <w:ilvl w:val="2"/>
+          <w:numId w:val="3"/>
+        </w:numPr>
+        <w:bidi w:val="0"/>
+        <w:spacing w:lineRule="auto" w:line="480"/>
+        <w:jc w:val="left"/>
+        <w:rPr/>
+      </w:pPr>
+      <w:r>
+        <w:rPr>
+          <w:b w:val="false"/>
+          <w:bCs w:val="false"/>
+          <w:u w:val="none"/>
+        </w:rPr>
+        <w:t>Contact admin</w:t>
+      </w:r>
+      <w:r>
+        <w:rPr>
+          <w:b w:val="false"/>
+          <w:bCs w:val="false"/>
+          <w:i w:val="false"/>
+          <w:iCs w:val="false"/>
+          <w:u w:val="none"/>
+        </w:rPr>
+        <w:t xml:space="preserve"> </w:t>
+      </w:r>
+      <w:r>
+        <w:rPr>
+          <w:b w:val="false"/>
+          <w:bCs w:val="false"/>
+          <w:i w:val="false"/>
+          <w:iCs w:val="false"/>
+          <w:u w:val="none"/>
+        </w:rPr>
+        <w:t>- JavaMail</w:t>
+      </w:r>
+    </w:p>
+    <w:p>
+      <w:pPr>
+        <w:pStyle w:val="Normal"/>
+        <w:numPr>
+          <w:ilvl w:val="1"/>
+          <w:numId w:val="3"/>
+        </w:numPr>
+        <w:bidi w:val="0"/>
+        <w:spacing w:lineRule="auto" w:line="480"/>
+        <w:jc w:val="left"/>
+        <w:rPr/>
+      </w:pPr>
+      <w:r>
+        <w:rPr>
+          <w:b w:val="false"/>
+          <w:bCs w:val="false"/>
+          <w:u w:val="none"/>
+        </w:rPr>
+        <w:t>Admin role</w:t>
+      </w:r>
+    </w:p>
+    <w:p>
+      <w:pPr>
+        <w:pStyle w:val="Normal"/>
+        <w:numPr>
+          <w:ilvl w:val="2"/>
+          <w:numId w:val="4"/>
+        </w:numPr>
+        <w:bidi w:val="0"/>
+        <w:spacing w:lineRule="auto" w:line="480"/>
+        <w:jc w:val="left"/>
+        <w:rPr/>
+      </w:pPr>
+      <w:r>
+        <w:rPr>
+          <w:b w:val="false"/>
+          <w:bCs w:val="false"/>
+          <w:u w:val="none"/>
+        </w:rPr>
+        <w:t>Define reservable locations, times, costs</w:t>
+      </w:r>
+    </w:p>
+    <w:p>
+      <w:pPr>
+        <w:pStyle w:val="Normal"/>
+        <w:numPr>
+          <w:ilvl w:val="2"/>
+          <w:numId w:val="4"/>
+        </w:numPr>
+        <w:bidi w:val="0"/>
+        <w:spacing w:lineRule="auto" w:line="480"/>
+        <w:jc w:val="left"/>
+        <w:rPr/>
+      </w:pPr>
+      <w:r>
+        <w:rPr>
+          <w:b w:val="false"/>
+          <w:bCs w:val="false"/>
+          <w:u w:val="none"/>
+        </w:rPr>
+        <w:t>Cancel reservations</w:t>
+      </w:r>
+    </w:p>
+    <w:p>
+      <w:pPr>
+        <w:pStyle w:val="Normal"/>
+        <w:numPr>
+          <w:ilvl w:val="2"/>
+          <w:numId w:val="4"/>
+        </w:numPr>
+        <w:bidi w:val="0"/>
+        <w:spacing w:lineRule="auto" w:line="480"/>
+        <w:jc w:val="left"/>
+        <w:rPr/>
+      </w:pPr>
+      <w:r>
+        <w:rPr>
+          <w:b w:val="false"/>
+          <w:bCs w:val="false"/>
+          <w:u w:val="none"/>
+        </w:rPr>
+        <w:t>Contact reservers</w:t>
+      </w:r>
+      <w:r>
+        <w:rPr>
+          <w:b w:val="false"/>
+          <w:bCs w:val="false"/>
+          <w:u w:val="none"/>
+        </w:rPr>
+        <w:t xml:space="preserve"> - JavaMail</w:t>
+      </w:r>
+      <w:r>
+        <w:br w:type="page"/>
+      </w:r>
+    </w:p>
+    <w:p>
+      <w:pPr>
+        <w:pStyle w:val="Normal"/>
+        <w:bidi w:val="0"/>
+        <w:spacing w:lineRule="auto" w:line="480"/>
+        <w:jc w:val="left"/>
+        <w:rPr>
+          <w:b w:val="false"/>
+          <w:b w:val="false"/>
+          <w:bCs w:val="false"/>
+          <w:u w:val="none"/>
+        </w:rPr>
+      </w:pPr>
+      <w:r>
+        <w:rPr/>
+      </w:r>
+    </w:p>
+    <w:p>
+      <w:pPr>
+        <w:pStyle w:val="Normal"/>
+        <w:numPr>
+          <w:ilvl w:val="1"/>
+          <w:numId w:val="4"/>
+        </w:numPr>
+        <w:bidi w:val="0"/>
+        <w:spacing w:lineRule="auto" w:line="480"/>
+        <w:jc w:val="left"/>
+        <w:rPr/>
+      </w:pPr>
+      <w:r>
+        <w:rPr>
+          <w:b w:val="false"/>
+          <w:bCs w:val="false"/>
+          <w:u w:val="none"/>
+        </w:rPr>
+        <w:t>Diagram 0</w:t>
       </w:r>
     </w:p>
     <w:p>
@@ -520,13 +521,13 @@
       </w:pPr>
       <w:r>
         <w:rPr>
-          <w:b w:val="false"/>
-          <w:bCs w:val="false"/>
-          <w:i w:val="false"/>
-          <w:iCs w:val="false"/>
-          <w:u w:val="none"/>
-        </w:rPr>
-        <w:t>Describe flow of data</w:t>
+          <w:b/>
+          <w:bCs/>
+          <w:i/>
+          <w:iCs/>
+          <w:u w:val="single"/>
+        </w:rPr>
+        <w:t>SHOW DIAGRAM 0</w:t>
       </w:r>
     </w:p>
     <w:p>
@@ -549,8 +550,60 @@
           <w:iCs w:val="false"/>
           <w:u w:val="none"/>
         </w:rPr>
-        <w:t>Datastores/</w:t>
-      </w:r>
+        <w:t>Describe flow of data</w:t>
+      </w:r>
+    </w:p>
+    <w:p>
+      <w:pPr>
+        <w:pStyle w:val="Normal"/>
+        <w:numPr>
+          <w:ilvl w:val="2"/>
+          <w:numId w:val="5"/>
+        </w:numPr>
+        <w:bidi w:val="0"/>
+        <w:spacing w:lineRule="auto" w:line="480"/>
+        <w:jc w:val="left"/>
+        <w:rPr>
+          <w:b/>
+          <w:b/>
+          <w:bCs/>
+          <w:i/>
+          <w:i/>
+          <w:iCs/>
+          <w:u w:val="single"/>
+        </w:rPr>
+      </w:pPr>
+      <w:r>
+        <w:rPr>
+          <w:b/>
+          <w:bCs/>
+          <w:i/>
+          <w:iCs/>
+          <w:u w:val="single"/>
+        </w:rPr>
+        <w:t>SHOW DIAGRAM 0.1</w:t>
+      </w:r>
+    </w:p>
+    <w:p>
+      <w:pPr>
+        <w:pStyle w:val="Normal"/>
+        <w:numPr>
+          <w:ilvl w:val="2"/>
+          <w:numId w:val="5"/>
+        </w:numPr>
+        <w:bidi w:val="0"/>
+        <w:spacing w:lineRule="auto" w:line="480"/>
+        <w:jc w:val="left"/>
+        <w:rPr>
+          <w:b/>
+          <w:b/>
+          <w:bCs/>
+          <w:i/>
+          <w:i/>
+          <w:iCs/>
+          <w:u w:val="single"/>
+        </w:rPr>
+      </w:pPr>
       <w:r>
         <w:rPr>
           <w:b w:val="false"/>
@@ -559,8 +612,21 @@
           <w:iCs w:val="false"/>
           <w:u w:val="none"/>
         </w:rPr>
-        <w:t>database</w:t>
-      </w:r>
+        <w:t>Describe admin managing reservations</w:t>
+      </w:r>
+    </w:p>
+    <w:p>
+      <w:pPr>
+        <w:pStyle w:val="Normal"/>
+        <w:numPr>
+          <w:ilvl w:val="2"/>
+          <w:numId w:val="5"/>
+        </w:numPr>
+        <w:bidi w:val="0"/>
+        <w:spacing w:lineRule="auto" w:line="480"/>
+        <w:jc w:val="left"/>
+        <w:rPr/>
+      </w:pPr>
       <w:r>
         <w:rPr>
           <w:b w:val="false"/>
@@ -569,17 +635,7 @@
           <w:iCs w:val="false"/>
           <w:u w:val="none"/>
         </w:rPr>
-        <w:t xml:space="preserve"> to be explained in further detai</w:t>
-      </w:r>
-      <w:r>
-        <w:rPr>
-          <w:b w:val="false"/>
-          <w:bCs w:val="false"/>
-          <w:i w:val="false"/>
-          <w:iCs w:val="false"/>
-          <w:u w:val="none"/>
-        </w:rPr>
-        <w:t>l</w:t>
+        <w:t>Datastores/database to be explained in further detail</w:t>
       </w:r>
       <w:r>
         <w:br w:type="page"/>
@@ -602,7 +658,13 @@
         </w:rPr>
       </w:pPr>
       <w:r>
-        <w:rPr/>
+        <w:rPr>
+          <w:b w:val="false"/>
+          <w:bCs w:val="false"/>
+          <w:i w:val="false"/>
+          <w:iCs w:val="false"/>
+          <w:u w:val="none"/>
+        </w:rPr>
       </w:r>
     </w:p>
     <w:p>
@@ -625,17 +687,7 @@
           <w:iCs w:val="false"/>
           <w:u w:val="none"/>
         </w:rPr>
-        <w:t xml:space="preserve">Shane McCann </w:t>
-      </w:r>
-      <w:r>
-        <w:rPr>
-          <w:b w:val="false"/>
-          <w:bCs w:val="false"/>
-          <w:i w:val="false"/>
-          <w:iCs w:val="false"/>
-          <w:u w:val="none"/>
-        </w:rPr>
-        <w:t>- Database</w:t>
+        <w:t>Shane McCann - Database</w:t>
       </w:r>
     </w:p>
     <w:p>
@@ -658,17 +710,7 @@
           <w:iCs w:val="false"/>
           <w:u w:val="none"/>
         </w:rPr>
-        <w:t>C</w:t>
-      </w:r>
-      <w:r>
-        <w:rPr>
-          <w:b w:val="false"/>
-          <w:bCs w:val="false"/>
-          <w:i w:val="false"/>
-          <w:iCs w:val="false"/>
-          <w:u w:val="none"/>
-        </w:rPr>
-        <w:t>ONTENT HERE</w:t>
+        <w:t>CONTENT HERE</w:t>
       </w:r>
     </w:p>
     <w:p>
@@ -747,11 +789,7 @@
         <w:spacing w:lineRule="auto" w:line="480"/>
         <w:ind w:left="0" w:right="0" w:firstLine="720"/>
         <w:jc w:val="left"/>
-        <w:rPr>
-          <w:b w:val="false"/>
-          <w:b w:val="false"/>
-          <w:bCs w:val="false"/>
-        </w:rPr>
+        <w:rPr/>
       </w:pPr>
       <w:r>
         <w:rPr>
@@ -771,6 +809,7 @@
       <w:pgNumType w:fmt="decimal"/>
       <w:formProt w:val="false"/>
       <w:textDirection w:val="lrTb"/>
+      <w:docGrid w:type="default" w:linePitch="240" w:charSpace="4294961151"/>
     </w:sectPr>
   </w:body>
 </w:document>
@@ -790,7 +829,6 @@
         </w:tabs>
         <w:ind w:left="720" w:hanging="360"/>
       </w:pPr>
-      <w:rPr/>
     </w:lvl>
     <w:lvl w:ilvl="1">
       <w:start w:val="1"/>
@@ -803,7 +841,6 @@
         </w:tabs>
         <w:ind w:left="1080" w:hanging="360"/>
       </w:pPr>
-      <w:rPr/>
     </w:lvl>
     <w:lvl w:ilvl="2">
       <w:start w:val="1"/>
@@ -816,7 +853,6 @@
         </w:tabs>
         <w:ind w:left="1440" w:hanging="360"/>
       </w:pPr>
-      <w:rPr/>
     </w:lvl>
     <w:lvl w:ilvl="3">
       <w:start w:val="1"/>
@@ -829,7 +865,6 @@
         </w:tabs>
         <w:ind w:left="1800" w:hanging="360"/>
       </w:pPr>
-      <w:rPr/>
     </w:lvl>
     <w:lvl w:ilvl="4">
       <w:start w:val="1"/>
@@ -842,7 +877,6 @@
         </w:tabs>
         <w:ind w:left="2160" w:hanging="360"/>
       </w:pPr>
-      <w:rPr/>
     </w:lvl>
     <w:lvl w:ilvl="5">
       <w:start w:val="1"/>
@@ -855,7 +889,6 @@
         </w:tabs>
         <w:ind w:left="2520" w:hanging="360"/>
       </w:pPr>
-      <w:rPr/>
     </w:lvl>
     <w:lvl w:ilvl="6">
       <w:start w:val="1"/>
@@ -868,7 +901,6 @@
         </w:tabs>
         <w:ind w:left="2880" w:hanging="360"/>
       </w:pPr>
-      <w:rPr/>
     </w:lvl>
     <w:lvl w:ilvl="7">
       <w:start w:val="1"/>
@@ -881,7 +913,6 @@
         </w:tabs>
         <w:ind w:left="3240" w:hanging="360"/>
       </w:pPr>
-      <w:rPr/>
     </w:lvl>
     <w:lvl w:ilvl="8">
       <w:start w:val="1"/>
@@ -894,7 +925,6 @@
         </w:tabs>
         <w:ind w:left="3600" w:hanging="360"/>
       </w:pPr>
-      <w:rPr/>
     </w:lvl>
   </w:abstractNum>
   <w:abstractNum w:abstractNumId="2">
@@ -1089,6 +1119,7 @@
       </w:pPr>
       <w:rPr>
         <w:rFonts w:ascii="OpenSymbol" w:hAnsi="OpenSymbol" w:cs="OpenSymbol" w:hint="default"/>
+        <w:b/>
         <w:rFonts w:cs="OpenSymbol"/>
       </w:rPr>
     </w:lvl>
@@ -1381,6 +1412,7 @@
       </w:pPr>
       <w:rPr>
         <w:rFonts w:ascii="OpenSymbol" w:hAnsi="OpenSymbol" w:cs="OpenSymbol" w:hint="default"/>
+        <w:b/>
         <w:rFonts w:cs="OpenSymbol"/>
       </w:rPr>
     </w:lvl>
@@ -1495,6 +1527,7 @@
       </w:pPr>
       <w:rPr>
         <w:rFonts w:ascii="Symbol" w:hAnsi="Symbol" w:cs="Symbol" w:hint="default"/>
+        <w:b w:val="false"/>
         <w:rFonts w:cs="OpenSymbol"/>
       </w:rPr>
     </w:lvl>
@@ -1511,6 +1544,7 @@
       </w:pPr>
       <w:rPr>
         <w:rFonts w:ascii="OpenSymbol" w:hAnsi="OpenSymbol" w:cs="OpenSymbol" w:hint="default"/>
+        <w:b w:val="false"/>
         <w:rFonts w:cs="OpenSymbol"/>
       </w:rPr>
     </w:lvl>
@@ -1639,7 +1673,6 @@
         </w:tabs>
         <w:ind w:left="720" w:hanging="360"/>
       </w:pPr>
-      <w:rPr/>
     </w:lvl>
     <w:lvl w:ilvl="1">
       <w:start w:val="1"/>
@@ -1686,6 +1719,7 @@
       </w:pPr>
       <w:rPr>
         <w:rFonts w:ascii="Symbol" w:hAnsi="Symbol" w:cs="Symbol" w:hint="default"/>
+        <w:rFonts w:cs="Symbol"/>
       </w:rPr>
     </w:lvl>
     <w:lvl w:ilvl="4">
@@ -1701,6 +1735,7 @@
       </w:pPr>
       <w:rPr>
         <w:rFonts w:ascii="Symbol" w:hAnsi="Symbol" w:cs="Symbol" w:hint="default"/>
+        <w:rFonts w:cs="Symbol"/>
       </w:rPr>
     </w:lvl>
     <w:lvl w:ilvl="5">
@@ -1716,6 +1751,7 @@
       </w:pPr>
       <w:rPr>
         <w:rFonts w:ascii="Symbol" w:hAnsi="Symbol" w:cs="Symbol" w:hint="default"/>
+        <w:rFonts w:cs="Symbol"/>
       </w:rPr>
     </w:lvl>
     <w:lvl w:ilvl="6">
@@ -1731,6 +1767,7 @@
       </w:pPr>
       <w:rPr>
         <w:rFonts w:ascii="Symbol" w:hAnsi="Symbol" w:cs="Symbol" w:hint="default"/>
+        <w:rFonts w:cs="Symbol"/>
       </w:rPr>
     </w:lvl>
     <w:lvl w:ilvl="7">
@@ -1746,6 +1783,7 @@
       </w:pPr>
       <w:rPr>
         <w:rFonts w:ascii="Symbol" w:hAnsi="Symbol" w:cs="Symbol" w:hint="default"/>
+        <w:rFonts w:cs="Symbol"/>
       </w:rPr>
     </w:lvl>
     <w:lvl w:ilvl="8">
@@ -1761,10 +1799,157 @@
       </w:pPr>
       <w:rPr>
         <w:rFonts w:ascii="Symbol" w:hAnsi="Symbol" w:cs="Symbol" w:hint="default"/>
+        <w:rFonts w:cs="Symbol"/>
       </w:rPr>
     </w:lvl>
   </w:abstractNum>
   <w:abstractNum w:abstractNumId="8">
+    <w:lvl w:ilvl="0">
+      <w:start w:val="1"/>
+      <w:numFmt w:val="bullet"/>
+      <w:lvlText w:val=""/>
+      <w:lvlJc w:val="left"/>
+      <w:pPr>
+        <w:tabs>
+          <w:tab w:val="num" w:pos="720"/>
+        </w:tabs>
+        <w:ind w:left="720" w:hanging="360"/>
+      </w:pPr>
+      <w:rPr>
+        <w:rFonts w:ascii="Symbol" w:hAnsi="Symbol" w:cs="Symbol" w:hint="default"/>
+        <w:rFonts w:cs="OpenSymbol"/>
+      </w:rPr>
+    </w:lvl>
+    <w:lvl w:ilvl="1">
+      <w:start w:val="1"/>
+      <w:numFmt w:val="bullet"/>
+      <w:lvlText w:val="◦"/>
+      <w:lvlJc w:val="left"/>
+      <w:pPr>
+        <w:tabs>
+          <w:tab w:val="num" w:pos="1080"/>
+        </w:tabs>
+        <w:ind w:left="1080" w:hanging="360"/>
+      </w:pPr>
+      <w:rPr>
+        <w:rFonts w:ascii="OpenSymbol" w:hAnsi="OpenSymbol" w:cs="OpenSymbol" w:hint="default"/>
+        <w:rFonts w:cs="OpenSymbol"/>
+      </w:rPr>
+    </w:lvl>
+    <w:lvl w:ilvl="2">
+      <w:start w:val="1"/>
+      <w:numFmt w:val="bullet"/>
+      <w:lvlText w:val="▪"/>
+      <w:lvlJc w:val="left"/>
+      <w:pPr>
+        <w:tabs>
+          <w:tab w:val="num" w:pos="1440"/>
+        </w:tabs>
+        <w:ind w:left="1440" w:hanging="360"/>
+      </w:pPr>
+      <w:rPr>
+        <w:rFonts w:ascii="OpenSymbol" w:hAnsi="OpenSymbol" w:cs="OpenSymbol" w:hint="default"/>
+        <w:rFonts w:cs="OpenSymbol"/>
+      </w:rPr>
+    </w:lvl>
+    <w:lvl w:ilvl="3">
+      <w:start w:val="1"/>
+      <w:numFmt w:val="bullet"/>
+      <w:lvlText w:val=""/>
+      <w:lvlJc w:val="left"/>
+      <w:pPr>
+        <w:tabs>
+          <w:tab w:val="num" w:pos="1800"/>
+        </w:tabs>
+        <w:ind w:left="1800" w:hanging="360"/>
+      </w:pPr>
+      <w:rPr>
+        <w:rFonts w:ascii="Symbol" w:hAnsi="Symbol" w:cs="Symbol" w:hint="default"/>
+        <w:rFonts w:cs="OpenSymbol"/>
+      </w:rPr>
+    </w:lvl>
+    <w:lvl w:ilvl="4">
+      <w:start w:val="1"/>
+      <w:numFmt w:val="bullet"/>
+      <w:lvlText w:val="◦"/>
+      <w:lvlJc w:val="left"/>
+      <w:pPr>
+        <w:tabs>
+          <w:tab w:val="num" w:pos="2160"/>
+        </w:tabs>
+        <w:ind w:left="2160" w:hanging="360"/>
+      </w:pPr>
+      <w:rPr>
+        <w:rFonts w:ascii="OpenSymbol" w:hAnsi="OpenSymbol" w:cs="OpenSymbol" w:hint="default"/>
+        <w:rFonts w:cs="OpenSymbol"/>
+      </w:rPr>
+    </w:lvl>
+    <w:lvl w:ilvl="5">
+      <w:start w:val="1"/>
+      <w:numFmt w:val="bullet"/>
+      <w:lvlText w:val="▪"/>
+      <w:lvlJc w:val="left"/>
+      <w:pPr>
+        <w:tabs>
+          <w:tab w:val="num" w:pos="2520"/>
+        </w:tabs>
+        <w:ind w:left="2520" w:hanging="360"/>
+      </w:pPr>
+      <w:rPr>
+        <w:rFonts w:ascii="OpenSymbol" w:hAnsi="OpenSymbol" w:cs="OpenSymbol" w:hint="default"/>
+        <w:rFonts w:cs="OpenSymbol"/>
+      </w:rPr>
+    </w:lvl>
+    <w:lvl w:ilvl="6">
+      <w:start w:val="1"/>
+      <w:numFmt w:val="bullet"/>
+      <w:lvlText w:val=""/>
+      <w:lvlJc w:val="left"/>
+      <w:pPr>
+        <w:tabs>
+          <w:tab w:val="num" w:pos="2880"/>
+        </w:tabs>
+        <w:ind w:left="2880" w:hanging="360"/>
+      </w:pPr>
+      <w:rPr>
+        <w:rFonts w:ascii="Symbol" w:hAnsi="Symbol" w:cs="Symbol" w:hint="default"/>
+        <w:rFonts w:cs="OpenSymbol"/>
+      </w:rPr>
+    </w:lvl>
+    <w:lvl w:ilvl="7">
+      <w:start w:val="1"/>
+      <w:numFmt w:val="bullet"/>
+      <w:lvlText w:val="◦"/>
+      <w:lvlJc w:val="left"/>
+      <w:pPr>
+        <w:tabs>
+          <w:tab w:val="num" w:pos="3240"/>
+        </w:tabs>
+        <w:ind w:left="3240" w:hanging="360"/>
+      </w:pPr>
+      <w:rPr>
+        <w:rFonts w:ascii="OpenSymbol" w:hAnsi="OpenSymbol" w:cs="OpenSymbol" w:hint="default"/>
+        <w:rFonts w:cs="OpenSymbol"/>
+      </w:rPr>
+    </w:lvl>
+    <w:lvl w:ilvl="8">
+      <w:start w:val="1"/>
+      <w:numFmt w:val="bullet"/>
+      <w:lvlText w:val="▪"/>
+      <w:lvlJc w:val="left"/>
+      <w:pPr>
+        <w:tabs>
+          <w:tab w:val="num" w:pos="3600"/>
+        </w:tabs>
+        <w:ind w:left="3600" w:hanging="360"/>
+      </w:pPr>
+      <w:rPr>
+        <w:rFonts w:ascii="OpenSymbol" w:hAnsi="OpenSymbol" w:cs="OpenSymbol" w:hint="default"/>
+        <w:rFonts w:cs="OpenSymbol"/>
+      </w:rPr>
+    </w:lvl>
+  </w:abstractNum>
+  <w:abstractNum w:abstractNumId="9">
     <w:lvl w:ilvl="0">
       <w:start w:val="1"/>
       <w:numFmt w:val="none"/>
@@ -1880,6 +2065,9 @@
   <w:num w:numId="8">
     <w:abstractNumId w:val="8"/>
   </w:num>
+  <w:num w:numId="9">
+    <w:abstractNumId w:val="9"/>
+  </w:num>
 </w:numbering>
 </file>
 
@@ -1889,15 +2077,12 @@
     <w:rPrDefault>
       <w:rPr>
         <w:rFonts w:ascii="DejaVu Serif" w:hAnsi="DejaVu Serif" w:eastAsia="DejaVu Sans" w:cs="DejaVu Sans"/>
-        <w:sz w:val="24"/>
         <w:szCs w:val="24"/>
         <w:lang w:val="en-US" w:eastAsia="zh-CN" w:bidi="hi-IN"/>
       </w:rPr>
     </w:rPrDefault>
     <w:pPrDefault>
-      <w:pPr>
-        <w:widowControl/>
-      </w:pPr>
+      <w:pPr/>
     </w:pPrDefault>
   </w:docDefaults>
   <w:style w:type="paragraph" w:styleId="Normal">
@@ -1905,10 +2090,12 @@
     <w:qFormat/>
     <w:pPr>
       <w:widowControl/>
+      <w:bidi w:val="0"/>
+      <w:jc w:val="left"/>
     </w:pPr>
     <w:rPr>
       <w:rFonts w:ascii="DejaVu Serif" w:hAnsi="DejaVu Serif" w:eastAsia="DejaVu Sans" w:cs="DejaVu Sans"/>
-      <w:color w:val="auto"/>
+      <w:color w:val="00000A"/>
       <w:sz w:val="24"/>
       <w:szCs w:val="24"/>
       <w:lang w:val="en-US" w:eastAsia="zh-CN" w:bidi="hi-IN"/>
@@ -1924,6 +2111,381 @@
     <w:qFormat/>
     <w:rPr>
       <w:rFonts w:ascii="OpenSymbol" w:hAnsi="OpenSymbol" w:eastAsia="OpenSymbol" w:cs="OpenSymbol"/>
+    </w:rPr>
+  </w:style>
+  <w:style w:type="character" w:styleId="ListLabel1">
+    <w:name w:val="ListLabel 1"/>
+    <w:qFormat/>
+    <w:rPr>
+      <w:rFonts w:cs="OpenSymbol"/>
+    </w:rPr>
+  </w:style>
+  <w:style w:type="character" w:styleId="ListLabel2">
+    <w:name w:val="ListLabel 2"/>
+    <w:qFormat/>
+    <w:rPr>
+      <w:rFonts w:cs="OpenSymbol"/>
+    </w:rPr>
+  </w:style>
+  <w:style w:type="character" w:styleId="ListLabel3">
+    <w:name w:val="ListLabel 3"/>
+    <w:qFormat/>
+    <w:rPr>
+      <w:rFonts w:cs="OpenSymbol"/>
+    </w:rPr>
+  </w:style>
+  <w:style w:type="character" w:styleId="ListLabel4">
+    <w:name w:val="ListLabel 4"/>
+    <w:qFormat/>
+    <w:rPr>
+      <w:rFonts w:cs="OpenSymbol"/>
+    </w:rPr>
+  </w:style>
+  <w:style w:type="character" w:styleId="ListLabel5">
+    <w:name w:val="ListLabel 5"/>
+    <w:qFormat/>
+    <w:rPr>
+      <w:rFonts w:cs="OpenSymbol"/>
+    </w:rPr>
+  </w:style>
+  <w:style w:type="character" w:styleId="ListLabel6">
+    <w:name w:val="ListLabel 6"/>
+    <w:qFormat/>
+    <w:rPr>
+      <w:rFonts w:cs="OpenSymbol"/>
+    </w:rPr>
+  </w:style>
+  <w:style w:type="character" w:styleId="ListLabel7">
+    <w:name w:val="ListLabel 7"/>
+    <w:qFormat/>
+    <w:rPr>
+      <w:rFonts w:cs="OpenSymbol"/>
+    </w:rPr>
+  </w:style>
+  <w:style w:type="character" w:styleId="ListLabel8">
+    <w:name w:val="ListLabel 8"/>
+    <w:qFormat/>
+    <w:rPr>
+      <w:rFonts w:cs="OpenSymbol"/>
+    </w:rPr>
+  </w:style>
+  <w:style w:type="character" w:styleId="ListLabel9">
+    <w:name w:val="ListLabel 9"/>
+    <w:qFormat/>
+    <w:rPr>
+      <w:rFonts w:cs="OpenSymbol"/>
+    </w:rPr>
+  </w:style>
+  <w:style w:type="character" w:styleId="ListLabel10">
+    <w:name w:val="ListLabel 10"/>
+    <w:qFormat/>
+    <w:rPr>
+      <w:rFonts w:cs="OpenSymbol"/>
+    </w:rPr>
+  </w:style>
+  <w:style w:type="character" w:styleId="ListLabel11">
+    <w:name w:val="ListLabel 11"/>
+    <w:qFormat/>
+    <w:rPr>
+      <w:rFonts w:cs="OpenSymbol"/>
+    </w:rPr>
+  </w:style>
+  <w:style w:type="character" w:styleId="ListLabel12">
+    <w:name w:val="ListLabel 12"/>
+    <w:qFormat/>
+    <w:rPr>
+      <w:rFonts w:cs="OpenSymbol"/>
+      <w:b/>
+    </w:rPr>
+  </w:style>
+  <w:style w:type="character" w:styleId="ListLabel13">
+    <w:name w:val="ListLabel 13"/>
+    <w:qFormat/>
+    <w:rPr>
+      <w:rFonts w:cs="OpenSymbol"/>
+    </w:rPr>
+  </w:style>
+  <w:style w:type="character" w:styleId="ListLabel14">
+    <w:name w:val="ListLabel 14"/>
+    <w:qFormat/>
+    <w:rPr>
+      <w:rFonts w:cs="OpenSymbol"/>
+    </w:rPr>
+  </w:style>
+  <w:style w:type="character" w:styleId="ListLabel15">
+    <w:name w:val="ListLabel 15"/>
+    <w:qFormat/>
+    <w:rPr>
+      <w:rFonts w:cs="OpenSymbol"/>
+    </w:rPr>
+  </w:style>
+  <w:style w:type="character" w:styleId="ListLabel16">
+    <w:name w:val="ListLabel 16"/>
+    <w:qFormat/>
+    <w:rPr>
+      <w:rFonts w:cs="OpenSymbol"/>
+    </w:rPr>
+  </w:style>
+  <w:style w:type="character" w:styleId="ListLabel17">
+    <w:name w:val="ListLabel 17"/>
+    <w:qFormat/>
+    <w:rPr>
+      <w:rFonts w:cs="OpenSymbol"/>
+    </w:rPr>
+  </w:style>
+  <w:style w:type="character" w:styleId="ListLabel18">
+    <w:name w:val="ListLabel 18"/>
+    <w:qFormat/>
+    <w:rPr>
+      <w:rFonts w:cs="OpenSymbol"/>
+    </w:rPr>
+  </w:style>
+  <w:style w:type="character" w:styleId="ListLabel19">
+    <w:name w:val="ListLabel 19"/>
+    <w:qFormat/>
+    <w:rPr>
+      <w:rFonts w:cs="OpenSymbol"/>
+    </w:rPr>
+  </w:style>
+  <w:style w:type="character" w:styleId="ListLabel20">
+    <w:name w:val="ListLabel 20"/>
+    <w:qFormat/>
+    <w:rPr>
+      <w:rFonts w:cs="OpenSymbol"/>
+    </w:rPr>
+  </w:style>
+  <w:style w:type="character" w:styleId="ListLabel21">
+    <w:name w:val="ListLabel 21"/>
+    <w:qFormat/>
+    <w:rPr>
+      <w:rFonts w:cs="OpenSymbol"/>
+    </w:rPr>
+  </w:style>
+  <w:style w:type="character" w:styleId="ListLabel22">
+    <w:name w:val="ListLabel 22"/>
+    <w:qFormat/>
+    <w:rPr>
+      <w:rFonts w:cs="OpenSymbol"/>
+    </w:rPr>
+  </w:style>
+  <w:style w:type="character" w:styleId="ListLabel23">
+    <w:name w:val="ListLabel 23"/>
+    <w:qFormat/>
+    <w:rPr>
+      <w:rFonts w:cs="OpenSymbol"/>
+    </w:rPr>
+  </w:style>
+  <w:style w:type="character" w:styleId="ListLabel24">
+    <w:name w:val="ListLabel 24"/>
+    <w:qFormat/>
+    <w:rPr>
+      <w:rFonts w:cs="OpenSymbol"/>
+    </w:rPr>
+  </w:style>
+  <w:style w:type="character" w:styleId="ListLabel25">
+    <w:name w:val="ListLabel 25"/>
+    <w:qFormat/>
+    <w:rPr>
+      <w:rFonts w:cs="OpenSymbol"/>
+    </w:rPr>
+  </w:style>
+  <w:style w:type="character" w:styleId="ListLabel26">
+    <w:name w:val="ListLabel 26"/>
+    <w:qFormat/>
+    <w:rPr>
+      <w:rFonts w:cs="OpenSymbol"/>
+    </w:rPr>
+  </w:style>
+  <w:style w:type="character" w:styleId="ListLabel27">
+    <w:name w:val="ListLabel 27"/>
+    <w:qFormat/>
+    <w:rPr>
+      <w:rFonts w:cs="OpenSymbol"/>
+    </w:rPr>
+  </w:style>
+  <w:style w:type="character" w:styleId="ListLabel28">
+    <w:name w:val="ListLabel 28"/>
+    <w:qFormat/>
+    <w:rPr>
+      <w:rFonts w:cs="OpenSymbol"/>
+    </w:rPr>
+  </w:style>
+  <w:style w:type="character" w:styleId="ListLabel29">
+    <w:name w:val="ListLabel 29"/>
+    <w:qFormat/>
+    <w:rPr>
+      <w:rFonts w:cs="OpenSymbol"/>
+    </w:rPr>
+  </w:style>
+  <w:style w:type="character" w:styleId="ListLabel30">
+    <w:name w:val="ListLabel 30"/>
+    <w:qFormat/>
+    <w:rPr>
+      <w:rFonts w:cs="OpenSymbol"/>
+      <w:b/>
+    </w:rPr>
+  </w:style>
+  <w:style w:type="character" w:styleId="ListLabel31">
+    <w:name w:val="ListLabel 31"/>
+    <w:qFormat/>
+    <w:rPr>
+      <w:rFonts w:cs="OpenSymbol"/>
+    </w:rPr>
+  </w:style>
+  <w:style w:type="character" w:styleId="ListLabel32">
+    <w:name w:val="ListLabel 32"/>
+    <w:qFormat/>
+    <w:rPr>
+      <w:rFonts w:cs="OpenSymbol"/>
+    </w:rPr>
+  </w:style>
+  <w:style w:type="character" w:styleId="ListLabel33">
+    <w:name w:val="ListLabel 33"/>
+    <w:qFormat/>
+    <w:rPr>
+      <w:rFonts w:cs="OpenSymbol"/>
+    </w:rPr>
+  </w:style>
+  <w:style w:type="character" w:styleId="ListLabel34">
+    <w:name w:val="ListLabel 34"/>
+    <w:qFormat/>
+    <w:rPr>
+      <w:rFonts w:cs="OpenSymbol"/>
+    </w:rPr>
+  </w:style>
+  <w:style w:type="character" w:styleId="ListLabel35">
+    <w:name w:val="ListLabel 35"/>
+    <w:qFormat/>
+    <w:rPr>
+      <w:rFonts w:cs="OpenSymbol"/>
+    </w:rPr>
+  </w:style>
+  <w:style w:type="character" w:styleId="ListLabel36">
+    <w:name w:val="ListLabel 36"/>
+    <w:qFormat/>
+    <w:rPr>
+      <w:rFonts w:cs="OpenSymbol"/>
+    </w:rPr>
+  </w:style>
+  <w:style w:type="character" w:styleId="ListLabel37">
+    <w:name w:val="ListLabel 37"/>
+    <w:qFormat/>
+    <w:rPr>
+      <w:rFonts w:cs="OpenSymbol"/>
+      <w:b w:val="false"/>
+    </w:rPr>
+  </w:style>
+  <w:style w:type="character" w:styleId="ListLabel38">
+    <w:name w:val="ListLabel 38"/>
+    <w:qFormat/>
+    <w:rPr>
+      <w:rFonts w:cs="OpenSymbol"/>
+      <w:b w:val="false"/>
+    </w:rPr>
+  </w:style>
+  <w:style w:type="character" w:styleId="ListLabel39">
+    <w:name w:val="ListLabel 39"/>
+    <w:qFormat/>
+    <w:rPr>
+      <w:rFonts w:cs="OpenSymbol"/>
+    </w:rPr>
+  </w:style>
+  <w:style w:type="character" w:styleId="ListLabel40">
+    <w:name w:val="ListLabel 40"/>
+    <w:qFormat/>
+    <w:rPr>
+      <w:rFonts w:cs="OpenSymbol"/>
+    </w:rPr>
+  </w:style>
+  <w:style w:type="character" w:styleId="ListLabel41">
+    <w:name w:val="ListLabel 41"/>
+    <w:qFormat/>
+    <w:rPr>
+      <w:rFonts w:cs="OpenSymbol"/>
+    </w:rPr>
+  </w:style>
+  <w:style w:type="character" w:styleId="ListLabel42">
+    <w:name w:val="ListLabel 42"/>
+    <w:qFormat/>
+    <w:rPr>
+      <w:rFonts w:cs="OpenSymbol"/>
+    </w:rPr>
+  </w:style>
+  <w:style w:type="character" w:styleId="ListLabel43">
+    <w:name w:val="ListLabel 43"/>
+    <w:qFormat/>
+    <w:rPr>
+      <w:rFonts w:cs="OpenSymbol"/>
+    </w:rPr>
+  </w:style>
+  <w:style w:type="character" w:styleId="ListLabel44">
+    <w:name w:val="ListLabel 44"/>
+    <w:qFormat/>
+    <w:rPr>
+      <w:rFonts w:cs="OpenSymbol"/>
+    </w:rPr>
+  </w:style>
+  <w:style w:type="character" w:styleId="ListLabel45">
+    <w:name w:val="ListLabel 45"/>
+    <w:qFormat/>
+    <w:rPr>
+      <w:rFonts w:cs="OpenSymbol"/>
+    </w:rPr>
+  </w:style>
+  <w:style w:type="character" w:styleId="ListLabel46">
+    <w:name w:val="ListLabel 46"/>
+    <w:qFormat/>
+    <w:rPr>
+      <w:rFonts w:cs="OpenSymbol"/>
+    </w:rPr>
+  </w:style>
+  <w:style w:type="character" w:styleId="ListLabel47">
+    <w:name w:val="ListLabel 47"/>
+    <w:qFormat/>
+    <w:rPr>
+      <w:rFonts w:cs="OpenSymbol"/>
+    </w:rPr>
+  </w:style>
+  <w:style w:type="character" w:styleId="ListLabel48">
+    <w:name w:val="ListLabel 48"/>
+    <w:qFormat/>
+    <w:rPr>
+      <w:rFonts w:cs="Symbol"/>
+    </w:rPr>
+  </w:style>
+  <w:style w:type="character" w:styleId="ListLabel49">
+    <w:name w:val="ListLabel 49"/>
+    <w:qFormat/>
+    <w:rPr>
+      <w:rFonts w:cs="Symbol"/>
+    </w:rPr>
+  </w:style>
+  <w:style w:type="character" w:styleId="ListLabel50">
+    <w:name w:val="ListLabel 50"/>
+    <w:qFormat/>
+    <w:rPr>
+      <w:rFonts w:cs="Symbol"/>
+    </w:rPr>
+  </w:style>
+  <w:style w:type="character" w:styleId="ListLabel51">
+    <w:name w:val="ListLabel 51"/>
+    <w:qFormat/>
+    <w:rPr>
+      <w:rFonts w:cs="Symbol"/>
+    </w:rPr>
+  </w:style>
+  <w:style w:type="character" w:styleId="ListLabel52">
+    <w:name w:val="ListLabel 52"/>
+    <w:qFormat/>
+    <w:rPr>
+      <w:rFonts w:cs="Symbol"/>
+    </w:rPr>
+  </w:style>
+  <w:style w:type="character" w:styleId="ListLabel53">
+    <w:name w:val="ListLabel 53"/>
+    <w:qFormat/>
+    <w:rPr>
+      <w:rFonts w:cs="Symbol"/>
     </w:rPr>
   </w:style>
   <w:style w:type="paragraph" w:styleId="Heading">

</xml_diff>

<commit_message>
Edit outline & diagram 0.1
</commit_message>
<xml_diff>
--- a/docs/m6_outline.docx
+++ b/docs/m6_outline.docx
@@ -62,10 +62,31 @@
         <w:pStyle w:val="Normal"/>
         <w:numPr>
           <w:ilvl w:val="0"/>
-          <w:numId w:val="8"/>
+          <w:numId w:val="6"/>
         </w:numPr>
         <w:bidi w:val="0"/>
         <w:spacing w:lineRule="auto" w:line="480"/>
+        <w:jc w:val="left"/>
+        <w:rPr/>
+      </w:pPr>
+      <w:r>
+        <w:rPr>
+          <w:b w:val="false"/>
+          <w:bCs w:val="false"/>
+        </w:rPr>
+        <w:t>System is what basically – Event Reservation System</w:t>
+      </w:r>
+    </w:p>
+    <w:p>
+      <w:pPr>
+        <w:pStyle w:val="Normal"/>
+        <w:numPr>
+          <w:ilvl w:val="0"/>
+          <w:numId w:val="0"/>
+        </w:numPr>
+        <w:bidi w:val="0"/>
+        <w:spacing w:lineRule="auto" w:line="480"/>
+        <w:ind w:left="720" w:hanging="0"/>
         <w:jc w:val="left"/>
         <w:rPr>
           <w:b/>
@@ -85,7 +106,7 @@
           <w:iCs/>
           <w:u w:val="single"/>
         </w:rPr>
-        <w:t>SHOW INTRODUCTION SLIDE</w:t>
+        <w:t>NEXT SLIDE</w:t>
       </w:r>
     </w:p>
     <w:p>
@@ -105,7 +126,14 @@
           <w:b w:val="false"/>
           <w:bCs w:val="false"/>
         </w:rPr>
-        <w:t>System is what basically – Event Reservation System</w:t>
+        <w:t>Result of hashing around related ideas –</w:t>
+      </w:r>
+      <w:r>
+        <w:rPr>
+          <w:b w:val="false"/>
+          <w:bCs w:val="false"/>
+        </w:rPr>
+        <w:t xml:space="preserve"> Convention planning, state park event planning</w:t>
       </w:r>
     </w:p>
     <w:p>
@@ -118,51 +146,21 @@
         <w:bidi w:val="0"/>
         <w:spacing w:lineRule="auto" w:line="480"/>
         <w:jc w:val="left"/>
-        <w:rPr>
-          <w:b w:val="false"/>
-          <w:b w:val="false"/>
-          <w:bCs w:val="false"/>
-          <w:i w:val="false"/>
-          <w:i w:val="false"/>
-          <w:iCs w:val="false"/>
-          <w:u w:val="none"/>
-        </w:rPr>
-      </w:pPr>
-      <w:r>
-        <w:rPr>
-          <w:b w:val="false"/>
-          <w:bCs w:val="false"/>
-          <w:i w:val="false"/>
-          <w:iCs w:val="false"/>
-          <w:u w:val="none"/>
-        </w:rPr>
-        <w:t xml:space="preserve">Touch on progress – diagrammed flow, business logic (Timothy Burns), </w:t>
-        <w:tab/>
-        <w:t>working database (Shane McCann), GUI (Jessica Gay) mockup</w:t>
-      </w:r>
-    </w:p>
-    <w:p>
-      <w:pPr>
-        <w:pStyle w:val="Normal"/>
-        <w:numPr>
-          <w:ilvl w:val="0"/>
-          <w:numId w:val="6"/>
-        </w:numPr>
-        <w:bidi w:val="0"/>
-        <w:spacing w:lineRule="auto" w:line="480"/>
-        <w:jc w:val="left"/>
-        <w:rPr>
-          <w:b w:val="false"/>
-          <w:b w:val="false"/>
-          <w:bCs w:val="false"/>
-        </w:rPr>
-      </w:pPr>
-      <w:r>
-        <w:rPr>
-          <w:b w:val="false"/>
-          <w:bCs w:val="false"/>
-        </w:rPr>
-        <w:t>Better explained in terms of two user roles</w:t>
+        <w:rPr/>
+      </w:pPr>
+      <w:r>
+        <w:rPr>
+          <w:b w:val="false"/>
+          <w:bCs w:val="false"/>
+        </w:rPr>
+        <w:t>E</w:t>
+      </w:r>
+      <w:r>
+        <w:rPr>
+          <w:b w:val="false"/>
+          <w:bCs w:val="false"/>
+        </w:rPr>
+        <w:t>xplained in terms of two user roles</w:t>
       </w:r>
     </w:p>
     <w:p>
@@ -236,15 +234,7 @@
         <w:spacing w:lineRule="auto" w:line="480"/>
         <w:ind w:left="0" w:right="0" w:firstLine="720"/>
         <w:jc w:val="left"/>
-        <w:rPr>
-          <w:b/>
-          <w:b/>
-          <w:bCs/>
-          <w:i/>
-          <w:i/>
-          <w:iCs/>
-          <w:u w:val="single"/>
-        </w:rPr>
+        <w:rPr/>
       </w:pPr>
       <w:r>
         <w:rPr>
@@ -254,7 +244,7 @@
           <w:iCs/>
           <w:u w:val="single"/>
         </w:rPr>
-        <w:t>SHOW CONTEXT DIAGRAM SLIDE</w:t>
+        <w:t>NEXT SLIDE</w:t>
       </w:r>
     </w:p>
     <w:p>
@@ -283,6 +273,27 @@
         <w:pStyle w:val="Normal"/>
         <w:numPr>
           <w:ilvl w:val="1"/>
+          <w:numId w:val="8"/>
+        </w:numPr>
+        <w:bidi w:val="0"/>
+        <w:spacing w:lineRule="auto" w:line="480"/>
+        <w:jc w:val="left"/>
+        <w:rPr/>
+      </w:pPr>
+      <w:r>
+        <w:rPr>
+          <w:b w:val="false"/>
+          <w:bCs w:val="false"/>
+          <w:u w:val="none"/>
+        </w:rPr>
+        <w:t>Terminal client system</w:t>
+      </w:r>
+    </w:p>
+    <w:p>
+      <w:pPr>
+        <w:pStyle w:val="Normal"/>
+        <w:numPr>
+          <w:ilvl w:val="1"/>
           <w:numId w:val="2"/>
         </w:numPr>
         <w:bidi w:val="0"/>
@@ -296,7 +307,15 @@
           <w:bCs w:val="false"/>
           <w:u w:val="none"/>
         </w:rPr>
-        <w:t>Guest role</w:t>
+        <w:t xml:space="preserve">Guest role </w:t>
+      </w:r>
+      <w:r>
+        <w:rPr>
+          <w:b w:val="false"/>
+          <w:bCs w:val="false"/>
+          <w:u w:val="none"/>
+        </w:rPr>
+        <w:t>- Default</w:t>
       </w:r>
     </w:p>
     <w:p>
@@ -353,8 +372,17 @@
           <w:iCs w:val="false"/>
           <w:u w:val="none"/>
         </w:rPr>
-        <w:t xml:space="preserve"> </w:t>
-      </w:r>
+        <w:t xml:space="preserve"> – JavaMail</w:t>
+      </w:r>
+    </w:p>
+    <w:p>
+      <w:pPr>
+        <w:pStyle w:val="Normal"/>
+        <w:bidi w:val="0"/>
+        <w:spacing w:lineRule="auto" w:line="480"/>
+        <w:jc w:val="left"/>
+        <w:rPr/>
+      </w:pPr>
       <w:r>
         <w:rPr>
           <w:b w:val="false"/>
@@ -363,162 +391,8 @@
           <w:iCs w:val="false"/>
           <w:u w:val="none"/>
         </w:rPr>
-        <w:t>- JavaMail</w:t>
-      </w:r>
-    </w:p>
-    <w:p>
-      <w:pPr>
-        <w:pStyle w:val="Normal"/>
-        <w:numPr>
-          <w:ilvl w:val="1"/>
-          <w:numId w:val="3"/>
-        </w:numPr>
-        <w:bidi w:val="0"/>
-        <w:spacing w:lineRule="auto" w:line="480"/>
-        <w:jc w:val="left"/>
-        <w:rPr/>
-      </w:pPr>
-      <w:r>
-        <w:rPr>
-          <w:b w:val="false"/>
-          <w:bCs w:val="false"/>
-          <w:u w:val="none"/>
-        </w:rPr>
-        <w:t>Admin role</w:t>
-      </w:r>
-    </w:p>
-    <w:p>
-      <w:pPr>
-        <w:pStyle w:val="Normal"/>
-        <w:numPr>
-          <w:ilvl w:val="2"/>
-          <w:numId w:val="4"/>
-        </w:numPr>
-        <w:bidi w:val="0"/>
-        <w:spacing w:lineRule="auto" w:line="480"/>
-        <w:jc w:val="left"/>
-        <w:rPr/>
-      </w:pPr>
-      <w:r>
-        <w:rPr>
-          <w:b w:val="false"/>
-          <w:bCs w:val="false"/>
-          <w:u w:val="none"/>
-        </w:rPr>
-        <w:t>Define reservable locations, times, costs</w:t>
-      </w:r>
-    </w:p>
-    <w:p>
-      <w:pPr>
-        <w:pStyle w:val="Normal"/>
-        <w:numPr>
-          <w:ilvl w:val="2"/>
-          <w:numId w:val="4"/>
-        </w:numPr>
-        <w:bidi w:val="0"/>
-        <w:spacing w:lineRule="auto" w:line="480"/>
-        <w:jc w:val="left"/>
-        <w:rPr/>
-      </w:pPr>
-      <w:r>
-        <w:rPr>
-          <w:b w:val="false"/>
-          <w:bCs w:val="false"/>
-          <w:u w:val="none"/>
-        </w:rPr>
-        <w:t>Cancel reservations</w:t>
-      </w:r>
-    </w:p>
-    <w:p>
-      <w:pPr>
-        <w:pStyle w:val="Normal"/>
-        <w:numPr>
-          <w:ilvl w:val="2"/>
-          <w:numId w:val="4"/>
-        </w:numPr>
-        <w:bidi w:val="0"/>
-        <w:spacing w:lineRule="auto" w:line="480"/>
-        <w:jc w:val="left"/>
-        <w:rPr/>
-      </w:pPr>
-      <w:r>
-        <w:rPr>
-          <w:b w:val="false"/>
-          <w:bCs w:val="false"/>
-          <w:u w:val="none"/>
-        </w:rPr>
-        <w:t>Contact reservers</w:t>
-      </w:r>
-      <w:r>
-        <w:rPr>
-          <w:b w:val="false"/>
-          <w:bCs w:val="false"/>
-          <w:u w:val="none"/>
-        </w:rPr>
-        <w:t xml:space="preserve"> - JavaMail</w:t>
-      </w:r>
-      <w:r>
-        <w:br w:type="page"/>
-      </w:r>
-    </w:p>
-    <w:p>
-      <w:pPr>
-        <w:pStyle w:val="Normal"/>
-        <w:bidi w:val="0"/>
-        <w:spacing w:lineRule="auto" w:line="480"/>
-        <w:jc w:val="left"/>
-        <w:rPr>
-          <w:b w:val="false"/>
-          <w:b w:val="false"/>
-          <w:bCs w:val="false"/>
-          <w:u w:val="none"/>
-        </w:rPr>
-      </w:pPr>
-      <w:r>
-        <w:rPr/>
-      </w:r>
-    </w:p>
-    <w:p>
-      <w:pPr>
-        <w:pStyle w:val="Normal"/>
-        <w:numPr>
-          <w:ilvl w:val="1"/>
-          <w:numId w:val="4"/>
-        </w:numPr>
-        <w:bidi w:val="0"/>
-        <w:spacing w:lineRule="auto" w:line="480"/>
-        <w:jc w:val="left"/>
-        <w:rPr/>
-      </w:pPr>
-      <w:r>
-        <w:rPr>
-          <w:b w:val="false"/>
-          <w:bCs w:val="false"/>
-          <w:u w:val="none"/>
-        </w:rPr>
-        <w:t>Diagram 0</w:t>
-      </w:r>
-    </w:p>
-    <w:p>
-      <w:pPr>
-        <w:pStyle w:val="Normal"/>
-        <w:numPr>
-          <w:ilvl w:val="2"/>
-          <w:numId w:val="5"/>
-        </w:numPr>
-        <w:bidi w:val="0"/>
-        <w:spacing w:lineRule="auto" w:line="480"/>
-        <w:jc w:val="left"/>
-        <w:rPr>
-          <w:b/>
-          <w:b/>
-          <w:bCs/>
-          <w:i/>
-          <w:i/>
-          <w:iCs/>
-          <w:u w:val="single"/>
-        </w:rPr>
-      </w:pPr>
+        <w:tab/>
+      </w:r>
       <w:r>
         <w:rPr>
           <w:b/>
@@ -527,7 +401,36 @@
           <w:iCs/>
           <w:u w:val="single"/>
         </w:rPr>
-        <w:t>SHOW DIAGRAM 0</w:t>
+        <w:t>NEXT SLIDE</w:t>
+      </w:r>
+    </w:p>
+    <w:p>
+      <w:pPr>
+        <w:pStyle w:val="Normal"/>
+        <w:numPr>
+          <w:ilvl w:val="1"/>
+          <w:numId w:val="3"/>
+        </w:numPr>
+        <w:bidi w:val="0"/>
+        <w:spacing w:lineRule="auto" w:line="480"/>
+        <w:jc w:val="left"/>
+        <w:rPr/>
+      </w:pPr>
+      <w:r>
+        <w:rPr>
+          <w:b w:val="false"/>
+          <w:bCs w:val="false"/>
+          <w:u w:val="none"/>
+        </w:rPr>
+        <w:t>Admin role –</w:t>
+      </w:r>
+      <w:r>
+        <w:rPr>
+          <w:b w:val="false"/>
+          <w:bCs w:val="false"/>
+          <w:u w:val="none"/>
+        </w:rPr>
+        <w:t xml:space="preserve"> Sign on</w:t>
       </w:r>
     </w:p>
     <w:p>
@@ -535,7 +438,7 @@
         <w:pStyle w:val="Normal"/>
         <w:numPr>
           <w:ilvl w:val="2"/>
-          <w:numId w:val="5"/>
+          <w:numId w:val="4"/>
         </w:numPr>
         <w:bidi w:val="0"/>
         <w:spacing w:lineRule="auto" w:line="480"/>
@@ -546,11 +449,9 @@
         <w:rPr>
           <w:b w:val="false"/>
           <w:bCs w:val="false"/>
-          <w:i w:val="false"/>
-          <w:iCs w:val="false"/>
           <w:u w:val="none"/>
         </w:rPr>
-        <w:t>Describe flow of data</w:t>
+        <w:t>Define reservable locations, times, costs</w:t>
       </w:r>
     </w:p>
     <w:p>
@@ -558,20 +459,100 @@
         <w:pStyle w:val="Normal"/>
         <w:numPr>
           <w:ilvl w:val="2"/>
-          <w:numId w:val="5"/>
+          <w:numId w:val="4"/>
         </w:numPr>
         <w:bidi w:val="0"/>
         <w:spacing w:lineRule="auto" w:line="480"/>
         <w:jc w:val="left"/>
-        <w:rPr>
-          <w:b/>
-          <w:b/>
-          <w:bCs/>
-          <w:i/>
-          <w:i/>
-          <w:iCs/>
-          <w:u w:val="single"/>
-        </w:rPr>
+        <w:rPr/>
+      </w:pPr>
+      <w:r>
+        <w:rPr>
+          <w:b w:val="false"/>
+          <w:bCs w:val="false"/>
+          <w:u w:val="none"/>
+        </w:rPr>
+        <w:t>Cancel reservations</w:t>
+      </w:r>
+    </w:p>
+    <w:p>
+      <w:pPr>
+        <w:pStyle w:val="Normal"/>
+        <w:numPr>
+          <w:ilvl w:val="2"/>
+          <w:numId w:val="4"/>
+        </w:numPr>
+        <w:bidi w:val="0"/>
+        <w:spacing w:lineRule="auto" w:line="480"/>
+        <w:jc w:val="left"/>
+        <w:rPr/>
+      </w:pPr>
+      <w:r>
+        <w:rPr>
+          <w:b w:val="false"/>
+          <w:bCs w:val="false"/>
+          <w:u w:val="none"/>
+        </w:rPr>
+        <w:t>Contact reservers - JavaMail</w:t>
+      </w:r>
+      <w:r>
+        <w:br w:type="page"/>
+      </w:r>
+    </w:p>
+    <w:p>
+      <w:pPr>
+        <w:pStyle w:val="Normal"/>
+        <w:bidi w:val="0"/>
+        <w:spacing w:lineRule="auto" w:line="480"/>
+        <w:jc w:val="left"/>
+        <w:rPr>
+          <w:b w:val="false"/>
+          <w:b w:val="false"/>
+          <w:bCs w:val="false"/>
+          <w:u w:val="none"/>
+        </w:rPr>
+      </w:pPr>
+      <w:r>
+        <w:rPr>
+          <w:b w:val="false"/>
+          <w:bCs w:val="false"/>
+          <w:u w:val="none"/>
+        </w:rPr>
+      </w:r>
+    </w:p>
+    <w:p>
+      <w:pPr>
+        <w:pStyle w:val="Normal"/>
+        <w:numPr>
+          <w:ilvl w:val="1"/>
+          <w:numId w:val="4"/>
+        </w:numPr>
+        <w:bidi w:val="0"/>
+        <w:spacing w:lineRule="auto" w:line="480"/>
+        <w:jc w:val="left"/>
+        <w:rPr/>
+      </w:pPr>
+      <w:r>
+        <w:rPr>
+          <w:b w:val="false"/>
+          <w:bCs w:val="false"/>
+          <w:u w:val="none"/>
+        </w:rPr>
+        <w:t>Diagram 0</w:t>
+      </w:r>
+    </w:p>
+    <w:p>
+      <w:pPr>
+        <w:pStyle w:val="Normal"/>
+        <w:numPr>
+          <w:ilvl w:val="0"/>
+          <w:numId w:val="0"/>
+        </w:numPr>
+        <w:bidi w:val="0"/>
+        <w:spacing w:lineRule="auto" w:line="480"/>
+        <w:ind w:left="1440" w:hanging="0"/>
+        <w:jc w:val="left"/>
+        <w:rPr/>
       </w:pPr>
       <w:r>
         <w:rPr>
@@ -581,7 +562,62 @@
           <w:iCs/>
           <w:u w:val="single"/>
         </w:rPr>
-        <w:t>SHOW DIAGRAM 0.1</w:t>
+        <w:t>NEXT SLIDE</w:t>
+      </w:r>
+    </w:p>
+    <w:p>
+      <w:pPr>
+        <w:pStyle w:val="Normal"/>
+        <w:numPr>
+          <w:ilvl w:val="2"/>
+          <w:numId w:val="5"/>
+        </w:numPr>
+        <w:bidi w:val="0"/>
+        <w:spacing w:lineRule="auto" w:line="480"/>
+        <w:jc w:val="left"/>
+        <w:rPr>
+          <w:b w:val="false"/>
+          <w:b w:val="false"/>
+          <w:bCs w:val="false"/>
+          <w:i w:val="false"/>
+          <w:i w:val="false"/>
+          <w:iCs w:val="false"/>
+          <w:u w:val="none"/>
+        </w:rPr>
+      </w:pPr>
+      <w:r>
+        <w:rPr>
+          <w:b w:val="false"/>
+          <w:bCs w:val="false"/>
+          <w:i w:val="false"/>
+          <w:iCs w:val="false"/>
+          <w:u w:val="none"/>
+        </w:rPr>
+        <w:t>Describe flow of data</w:t>
+      </w:r>
+    </w:p>
+    <w:p>
+      <w:pPr>
+        <w:pStyle w:val="Normal"/>
+        <w:numPr>
+          <w:ilvl w:val="0"/>
+          <w:numId w:val="0"/>
+        </w:numPr>
+        <w:bidi w:val="0"/>
+        <w:spacing w:lineRule="auto" w:line="480"/>
+        <w:ind w:left="1440" w:hanging="0"/>
+        <w:jc w:val="left"/>
+        <w:rPr/>
+      </w:pPr>
+      <w:r>
+        <w:rPr>
+          <w:b/>
+          <w:bCs/>
+          <w:i/>
+          <w:iCs/>
+          <w:u w:val="single"/>
+        </w:rPr>
+        <w:t>NEXT SLIDE</w:t>
       </w:r>
     </w:p>
     <w:p>
@@ -2077,6 +2113,7 @@
     <w:rPrDefault>
       <w:rPr>
         <w:rFonts w:ascii="DejaVu Serif" w:hAnsi="DejaVu Serif" w:eastAsia="DejaVu Sans" w:cs="DejaVu Sans"/>
+        <w:sz w:val="20"/>
         <w:szCs w:val="24"/>
         <w:lang w:val="en-US" w:eastAsia="zh-CN" w:bidi="hi-IN"/>
       </w:rPr>
@@ -2488,6 +2525,445 @@
       <w:rFonts w:cs="Symbol"/>
     </w:rPr>
   </w:style>
+  <w:style w:type="character" w:styleId="ListLabel54">
+    <w:name w:val="ListLabel 54"/>
+    <w:qFormat/>
+    <w:rPr>
+      <w:rFonts w:cs="OpenSymbol"/>
+    </w:rPr>
+  </w:style>
+  <w:style w:type="character" w:styleId="ListLabel55">
+    <w:name w:val="ListLabel 55"/>
+    <w:qFormat/>
+    <w:rPr>
+      <w:rFonts w:cs="OpenSymbol"/>
+    </w:rPr>
+  </w:style>
+  <w:style w:type="character" w:styleId="ListLabel56">
+    <w:name w:val="ListLabel 56"/>
+    <w:qFormat/>
+    <w:rPr>
+      <w:rFonts w:cs="OpenSymbol"/>
+    </w:rPr>
+  </w:style>
+  <w:style w:type="character" w:styleId="ListLabel57">
+    <w:name w:val="ListLabel 57"/>
+    <w:qFormat/>
+    <w:rPr>
+      <w:rFonts w:cs="OpenSymbol"/>
+    </w:rPr>
+  </w:style>
+  <w:style w:type="character" w:styleId="ListLabel58">
+    <w:name w:val="ListLabel 58"/>
+    <w:qFormat/>
+    <w:rPr>
+      <w:rFonts w:cs="OpenSymbol"/>
+    </w:rPr>
+  </w:style>
+  <w:style w:type="character" w:styleId="ListLabel59">
+    <w:name w:val="ListLabel 59"/>
+    <w:qFormat/>
+    <w:rPr>
+      <w:rFonts w:cs="OpenSymbol"/>
+    </w:rPr>
+  </w:style>
+  <w:style w:type="character" w:styleId="ListLabel60">
+    <w:name w:val="ListLabel 60"/>
+    <w:qFormat/>
+    <w:rPr>
+      <w:rFonts w:cs="OpenSymbol"/>
+    </w:rPr>
+  </w:style>
+  <w:style w:type="character" w:styleId="ListLabel61">
+    <w:name w:val="ListLabel 61"/>
+    <w:qFormat/>
+    <w:rPr>
+      <w:rFonts w:cs="OpenSymbol"/>
+    </w:rPr>
+  </w:style>
+  <w:style w:type="character" w:styleId="ListLabel62">
+    <w:name w:val="ListLabel 62"/>
+    <w:qFormat/>
+    <w:rPr>
+      <w:rFonts w:cs="OpenSymbol"/>
+    </w:rPr>
+  </w:style>
+  <w:style w:type="character" w:styleId="ListLabel63">
+    <w:name w:val="ListLabel 63"/>
+    <w:qFormat/>
+    <w:rPr>
+      <w:rFonts w:cs="OpenSymbol"/>
+    </w:rPr>
+  </w:style>
+  <w:style w:type="character" w:styleId="ListLabel64">
+    <w:name w:val="ListLabel 64"/>
+    <w:qFormat/>
+    <w:rPr>
+      <w:rFonts w:cs="OpenSymbol"/>
+    </w:rPr>
+  </w:style>
+  <w:style w:type="character" w:styleId="ListLabel65">
+    <w:name w:val="ListLabel 65"/>
+    <w:qFormat/>
+    <w:rPr>
+      <w:rFonts w:cs="OpenSymbol"/>
+      <w:b/>
+    </w:rPr>
+  </w:style>
+  <w:style w:type="character" w:styleId="ListLabel66">
+    <w:name w:val="ListLabel 66"/>
+    <w:qFormat/>
+    <w:rPr>
+      <w:rFonts w:cs="OpenSymbol"/>
+    </w:rPr>
+  </w:style>
+  <w:style w:type="character" w:styleId="ListLabel67">
+    <w:name w:val="ListLabel 67"/>
+    <w:qFormat/>
+    <w:rPr>
+      <w:rFonts w:cs="OpenSymbol"/>
+    </w:rPr>
+  </w:style>
+  <w:style w:type="character" w:styleId="ListLabel68">
+    <w:name w:val="ListLabel 68"/>
+    <w:qFormat/>
+    <w:rPr>
+      <w:rFonts w:cs="OpenSymbol"/>
+    </w:rPr>
+  </w:style>
+  <w:style w:type="character" w:styleId="ListLabel69">
+    <w:name w:val="ListLabel 69"/>
+    <w:qFormat/>
+    <w:rPr>
+      <w:rFonts w:cs="OpenSymbol"/>
+    </w:rPr>
+  </w:style>
+  <w:style w:type="character" w:styleId="ListLabel70">
+    <w:name w:val="ListLabel 70"/>
+    <w:qFormat/>
+    <w:rPr>
+      <w:rFonts w:cs="OpenSymbol"/>
+    </w:rPr>
+  </w:style>
+  <w:style w:type="character" w:styleId="ListLabel71">
+    <w:name w:val="ListLabel 71"/>
+    <w:qFormat/>
+    <w:rPr>
+      <w:rFonts w:cs="OpenSymbol"/>
+    </w:rPr>
+  </w:style>
+  <w:style w:type="character" w:styleId="ListLabel72">
+    <w:name w:val="ListLabel 72"/>
+    <w:qFormat/>
+    <w:rPr>
+      <w:rFonts w:cs="OpenSymbol"/>
+    </w:rPr>
+  </w:style>
+  <w:style w:type="character" w:styleId="ListLabel73">
+    <w:name w:val="ListLabel 73"/>
+    <w:qFormat/>
+    <w:rPr>
+      <w:rFonts w:cs="OpenSymbol"/>
+    </w:rPr>
+  </w:style>
+  <w:style w:type="character" w:styleId="ListLabel74">
+    <w:name w:val="ListLabel 74"/>
+    <w:qFormat/>
+    <w:rPr>
+      <w:rFonts w:cs="OpenSymbol"/>
+    </w:rPr>
+  </w:style>
+  <w:style w:type="character" w:styleId="ListLabel75">
+    <w:name w:val="ListLabel 75"/>
+    <w:qFormat/>
+    <w:rPr>
+      <w:rFonts w:cs="OpenSymbol"/>
+    </w:rPr>
+  </w:style>
+  <w:style w:type="character" w:styleId="ListLabel76">
+    <w:name w:val="ListLabel 76"/>
+    <w:qFormat/>
+    <w:rPr>
+      <w:rFonts w:cs="OpenSymbol"/>
+    </w:rPr>
+  </w:style>
+  <w:style w:type="character" w:styleId="ListLabel77">
+    <w:name w:val="ListLabel 77"/>
+    <w:qFormat/>
+    <w:rPr>
+      <w:rFonts w:cs="OpenSymbol"/>
+    </w:rPr>
+  </w:style>
+  <w:style w:type="character" w:styleId="ListLabel78">
+    <w:name w:val="ListLabel 78"/>
+    <w:qFormat/>
+    <w:rPr>
+      <w:rFonts w:cs="OpenSymbol"/>
+    </w:rPr>
+  </w:style>
+  <w:style w:type="character" w:styleId="ListLabel79">
+    <w:name w:val="ListLabel 79"/>
+    <w:qFormat/>
+    <w:rPr>
+      <w:rFonts w:cs="OpenSymbol"/>
+    </w:rPr>
+  </w:style>
+  <w:style w:type="character" w:styleId="ListLabel80">
+    <w:name w:val="ListLabel 80"/>
+    <w:qFormat/>
+    <w:rPr>
+      <w:rFonts w:cs="OpenSymbol"/>
+    </w:rPr>
+  </w:style>
+  <w:style w:type="character" w:styleId="ListLabel81">
+    <w:name w:val="ListLabel 81"/>
+    <w:qFormat/>
+    <w:rPr>
+      <w:rFonts w:cs="OpenSymbol"/>
+    </w:rPr>
+  </w:style>
+  <w:style w:type="character" w:styleId="ListLabel82">
+    <w:name w:val="ListLabel 82"/>
+    <w:qFormat/>
+    <w:rPr>
+      <w:rFonts w:cs="OpenSymbol"/>
+    </w:rPr>
+  </w:style>
+  <w:style w:type="character" w:styleId="ListLabel83">
+    <w:name w:val="ListLabel 83"/>
+    <w:qFormat/>
+    <w:rPr>
+      <w:rFonts w:cs="OpenSymbol"/>
+      <w:b/>
+    </w:rPr>
+  </w:style>
+  <w:style w:type="character" w:styleId="ListLabel84">
+    <w:name w:val="ListLabel 84"/>
+    <w:qFormat/>
+    <w:rPr>
+      <w:rFonts w:cs="OpenSymbol"/>
+    </w:rPr>
+  </w:style>
+  <w:style w:type="character" w:styleId="ListLabel85">
+    <w:name w:val="ListLabel 85"/>
+    <w:qFormat/>
+    <w:rPr>
+      <w:rFonts w:cs="OpenSymbol"/>
+    </w:rPr>
+  </w:style>
+  <w:style w:type="character" w:styleId="ListLabel86">
+    <w:name w:val="ListLabel 86"/>
+    <w:qFormat/>
+    <w:rPr>
+      <w:rFonts w:cs="OpenSymbol"/>
+    </w:rPr>
+  </w:style>
+  <w:style w:type="character" w:styleId="ListLabel87">
+    <w:name w:val="ListLabel 87"/>
+    <w:qFormat/>
+    <w:rPr>
+      <w:rFonts w:cs="OpenSymbol"/>
+    </w:rPr>
+  </w:style>
+  <w:style w:type="character" w:styleId="ListLabel88">
+    <w:name w:val="ListLabel 88"/>
+    <w:qFormat/>
+    <w:rPr>
+      <w:rFonts w:cs="OpenSymbol"/>
+    </w:rPr>
+  </w:style>
+  <w:style w:type="character" w:styleId="ListLabel89">
+    <w:name w:val="ListLabel 89"/>
+    <w:qFormat/>
+    <w:rPr>
+      <w:rFonts w:cs="OpenSymbol"/>
+    </w:rPr>
+  </w:style>
+  <w:style w:type="character" w:styleId="ListLabel90">
+    <w:name w:val="ListLabel 90"/>
+    <w:qFormat/>
+    <w:rPr>
+      <w:rFonts w:cs="OpenSymbol"/>
+      <w:b w:val="false"/>
+    </w:rPr>
+  </w:style>
+  <w:style w:type="character" w:styleId="ListLabel91">
+    <w:name w:val="ListLabel 91"/>
+    <w:qFormat/>
+    <w:rPr>
+      <w:rFonts w:cs="OpenSymbol"/>
+      <w:b w:val="false"/>
+    </w:rPr>
+  </w:style>
+  <w:style w:type="character" w:styleId="ListLabel92">
+    <w:name w:val="ListLabel 92"/>
+    <w:qFormat/>
+    <w:rPr>
+      <w:rFonts w:cs="OpenSymbol"/>
+    </w:rPr>
+  </w:style>
+  <w:style w:type="character" w:styleId="ListLabel93">
+    <w:name w:val="ListLabel 93"/>
+    <w:qFormat/>
+    <w:rPr>
+      <w:rFonts w:cs="OpenSymbol"/>
+    </w:rPr>
+  </w:style>
+  <w:style w:type="character" w:styleId="ListLabel94">
+    <w:name w:val="ListLabel 94"/>
+    <w:qFormat/>
+    <w:rPr>
+      <w:rFonts w:cs="OpenSymbol"/>
+    </w:rPr>
+  </w:style>
+  <w:style w:type="character" w:styleId="ListLabel95">
+    <w:name w:val="ListLabel 95"/>
+    <w:qFormat/>
+    <w:rPr>
+      <w:rFonts w:cs="OpenSymbol"/>
+    </w:rPr>
+  </w:style>
+  <w:style w:type="character" w:styleId="ListLabel96">
+    <w:name w:val="ListLabel 96"/>
+    <w:qFormat/>
+    <w:rPr>
+      <w:rFonts w:cs="OpenSymbol"/>
+    </w:rPr>
+  </w:style>
+  <w:style w:type="character" w:styleId="ListLabel97">
+    <w:name w:val="ListLabel 97"/>
+    <w:qFormat/>
+    <w:rPr>
+      <w:rFonts w:cs="OpenSymbol"/>
+    </w:rPr>
+  </w:style>
+  <w:style w:type="character" w:styleId="ListLabel98">
+    <w:name w:val="ListLabel 98"/>
+    <w:qFormat/>
+    <w:rPr>
+      <w:rFonts w:cs="OpenSymbol"/>
+    </w:rPr>
+  </w:style>
+  <w:style w:type="character" w:styleId="ListLabel99">
+    <w:name w:val="ListLabel 99"/>
+    <w:qFormat/>
+    <w:rPr>
+      <w:rFonts w:cs="OpenSymbol"/>
+    </w:rPr>
+  </w:style>
+  <w:style w:type="character" w:styleId="ListLabel100">
+    <w:name w:val="ListLabel 100"/>
+    <w:qFormat/>
+    <w:rPr>
+      <w:rFonts w:cs="OpenSymbol"/>
+    </w:rPr>
+  </w:style>
+  <w:style w:type="character" w:styleId="ListLabel101">
+    <w:name w:val="ListLabel 101"/>
+    <w:qFormat/>
+    <w:rPr>
+      <w:rFonts w:cs="Symbol"/>
+    </w:rPr>
+  </w:style>
+  <w:style w:type="character" w:styleId="ListLabel102">
+    <w:name w:val="ListLabel 102"/>
+    <w:qFormat/>
+    <w:rPr>
+      <w:rFonts w:cs="Symbol"/>
+    </w:rPr>
+  </w:style>
+  <w:style w:type="character" w:styleId="ListLabel103">
+    <w:name w:val="ListLabel 103"/>
+    <w:qFormat/>
+    <w:rPr>
+      <w:rFonts w:cs="Symbol"/>
+    </w:rPr>
+  </w:style>
+  <w:style w:type="character" w:styleId="ListLabel104">
+    <w:name w:val="ListLabel 104"/>
+    <w:qFormat/>
+    <w:rPr>
+      <w:rFonts w:cs="Symbol"/>
+    </w:rPr>
+  </w:style>
+  <w:style w:type="character" w:styleId="ListLabel105">
+    <w:name w:val="ListLabel 105"/>
+    <w:qFormat/>
+    <w:rPr>
+      <w:rFonts w:cs="Symbol"/>
+    </w:rPr>
+  </w:style>
+  <w:style w:type="character" w:styleId="ListLabel106">
+    <w:name w:val="ListLabel 106"/>
+    <w:qFormat/>
+    <w:rPr>
+      <w:rFonts w:cs="Symbol"/>
+    </w:rPr>
+  </w:style>
+  <w:style w:type="character" w:styleId="ListLabel107">
+    <w:name w:val="ListLabel 107"/>
+    <w:qFormat/>
+    <w:rPr>
+      <w:rFonts w:cs="OpenSymbol"/>
+      <w:b/>
+    </w:rPr>
+  </w:style>
+  <w:style w:type="character" w:styleId="ListLabel108">
+    <w:name w:val="ListLabel 108"/>
+    <w:qFormat/>
+    <w:rPr>
+      <w:rFonts w:cs="OpenSymbol"/>
+    </w:rPr>
+  </w:style>
+  <w:style w:type="character" w:styleId="ListLabel109">
+    <w:name w:val="ListLabel 109"/>
+    <w:qFormat/>
+    <w:rPr>
+      <w:rFonts w:cs="OpenSymbol"/>
+    </w:rPr>
+  </w:style>
+  <w:style w:type="character" w:styleId="ListLabel110">
+    <w:name w:val="ListLabel 110"/>
+    <w:qFormat/>
+    <w:rPr>
+      <w:rFonts w:cs="OpenSymbol"/>
+    </w:rPr>
+  </w:style>
+  <w:style w:type="character" w:styleId="ListLabel111">
+    <w:name w:val="ListLabel 111"/>
+    <w:qFormat/>
+    <w:rPr>
+      <w:rFonts w:cs="OpenSymbol"/>
+    </w:rPr>
+  </w:style>
+  <w:style w:type="character" w:styleId="ListLabel112">
+    <w:name w:val="ListLabel 112"/>
+    <w:qFormat/>
+    <w:rPr>
+      <w:rFonts w:cs="OpenSymbol"/>
+    </w:rPr>
+  </w:style>
+  <w:style w:type="character" w:styleId="ListLabel113">
+    <w:name w:val="ListLabel 113"/>
+    <w:qFormat/>
+    <w:rPr>
+      <w:rFonts w:cs="OpenSymbol"/>
+    </w:rPr>
+  </w:style>
+  <w:style w:type="character" w:styleId="ListLabel114">
+    <w:name w:val="ListLabel 114"/>
+    <w:qFormat/>
+    <w:rPr>
+      <w:rFonts w:cs="OpenSymbol"/>
+    </w:rPr>
+  </w:style>
+  <w:style w:type="character" w:styleId="ListLabel115">
+    <w:name w:val="ListLabel 115"/>
+    <w:qFormat/>
+    <w:rPr>
+      <w:rFonts w:cs="OpenSymbol"/>
+    </w:rPr>
+  </w:style>
   <w:style w:type="paragraph" w:styleId="Heading">
     <w:name w:val="Heading"/>
     <w:basedOn w:val="Normal"/>

</xml_diff>